<commit_message>
all very nice except for register page
</commit_message>
<xml_diff>
--- a/client/logo/healthprior-logo.docx
+++ b/client/logo/healthprior-logo.docx
@@ -22,7 +22,7 @@
         <mc:AlternateContent>
           <mc:Choice Requires="wps">
             <w:drawing>
-              <wp:anchor distT="0" distB="0" distL="114300" distR="114300" simplePos="0" relativeHeight="251659264" behindDoc="0" locked="0" layoutInCell="1" allowOverlap="1" wp14:anchorId="3D00C7C1" wp14:editId="61FC1393">
+              <wp:anchor distT="0" distB="0" distL="114300" distR="114300" simplePos="0" relativeHeight="251659264" behindDoc="0" locked="0" layoutInCell="1" allowOverlap="1" wp14:anchorId="425DDCF6" wp14:editId="25F2939F">
                 <wp:simplePos x="0" y="0"/>
                 <wp:positionH relativeFrom="column">
                   <wp:posOffset>-79480</wp:posOffset>
@@ -148,7 +148,7 @@
         <mc:AlternateContent>
           <mc:Choice Requires="wps">
             <w:drawing>
-              <wp:anchor distT="0" distB="0" distL="114300" distR="114300" simplePos="0" relativeHeight="251660288" behindDoc="0" locked="0" layoutInCell="1" allowOverlap="1" wp14:anchorId="05EC3E1B" wp14:editId="5317395F">
+              <wp:anchor distT="0" distB="0" distL="114300" distR="114300" simplePos="0" relativeHeight="251660288" behindDoc="0" locked="0" layoutInCell="1" allowOverlap="1" wp14:anchorId="661614D3" wp14:editId="7829C93A">
                 <wp:simplePos x="0" y="0"/>
                 <wp:positionH relativeFrom="column">
                   <wp:posOffset>16829</wp:posOffset>
@@ -271,8 +271,6 @@
           <w:szCs w:val="80"/>
         </w:rPr>
       </w:pPr>
-      <w:bookmarkStart w:id="0" w:name="_GoBack"/>
-      <w:bookmarkEnd w:id="0"/>
     </w:p>
     <w:p>
       <w:pPr>
@@ -539,6 +537,223 @@
           <w:szCs w:val="80"/>
         </w:rPr>
       </w:pPr>
+      <w:bookmarkStart w:id="0" w:name="_GoBack"/>
+      <w:bookmarkEnd w:id="0"/>
+      <w:r>
+        <w:rPr>
+          <w:rFonts w:ascii="Arrus BT" w:hAnsi="Arrus BT"/>
+          <w:noProof/>
+          <w:sz w:val="80"/>
+          <w:szCs w:val="80"/>
+          <w:lang w:eastAsia="en-AU"/>
+        </w:rPr>
+        <mc:AlternateContent>
+          <mc:Choice Requires="wps">
+            <w:drawing>
+              <wp:anchor distT="0" distB="0" distL="114300" distR="114300" simplePos="0" relativeHeight="251666432" behindDoc="1" locked="0" layoutInCell="1" allowOverlap="1">
+                <wp:simplePos x="0" y="0"/>
+                <wp:positionH relativeFrom="column">
+                  <wp:posOffset>-258992</wp:posOffset>
+                </wp:positionH>
+                <wp:positionV relativeFrom="paragraph">
+                  <wp:posOffset>565906</wp:posOffset>
+                </wp:positionV>
+                <wp:extent cx="4096301" cy="1601522"/>
+                <wp:effectExtent l="0" t="0" r="19050" b="17780"/>
+                <wp:wrapNone/>
+                <wp:docPr id="5" name="Rectangle 5"/>
+                <wp:cNvGraphicFramePr/>
+                <a:graphic xmlns:a="http://schemas.openxmlformats.org/drawingml/2006/main">
+                  <a:graphicData uri="http://schemas.microsoft.com/office/word/2010/wordprocessingShape">
+                    <wps:wsp>
+                      <wps:cNvSpPr/>
+                      <wps:spPr>
+                        <a:xfrm>
+                          <a:off x="0" y="0"/>
+                          <a:ext cx="4096301" cy="1601522"/>
+                        </a:xfrm>
+                        <a:prstGeom prst="rect">
+                          <a:avLst/>
+                        </a:prstGeom>
+                        <a:solidFill>
+                          <a:schemeClr val="tx1">
+                            <a:lumMod val="75000"/>
+                            <a:lumOff val="25000"/>
+                          </a:schemeClr>
+                        </a:solidFill>
+                      </wps:spPr>
+                      <wps:style>
+                        <a:lnRef idx="2">
+                          <a:schemeClr val="accent1">
+                            <a:shade val="50000"/>
+                          </a:schemeClr>
+                        </a:lnRef>
+                        <a:fillRef idx="1">
+                          <a:schemeClr val="accent1"/>
+                        </a:fillRef>
+                        <a:effectRef idx="0">
+                          <a:schemeClr val="accent1"/>
+                        </a:effectRef>
+                        <a:fontRef idx="minor">
+                          <a:schemeClr val="lt1"/>
+                        </a:fontRef>
+                      </wps:style>
+                      <wps:bodyPr rot="0" spcFirstLastPara="0" vertOverflow="overflow" horzOverflow="overflow" vert="horz" wrap="square" lIns="91440" tIns="45720" rIns="91440" bIns="45720" numCol="1" spcCol="0" rtlCol="0" fromWordArt="0" anchor="ctr" anchorCtr="0" forceAA="0" compatLnSpc="1">
+                        <a:prstTxWarp prst="textNoShape">
+                          <a:avLst/>
+                        </a:prstTxWarp>
+                        <a:noAutofit/>
+                      </wps:bodyPr>
+                    </wps:wsp>
+                  </a:graphicData>
+                </a:graphic>
+              </wp:anchor>
+            </w:drawing>
+          </mc:Choice>
+          <mc:Fallback>
+            <w:pict>
+              <v:rect id="Rectangle 5" o:spid="_x0000_s1026" style="position:absolute;margin-left:-20.4pt;margin-top:44.55pt;width:322.55pt;height:126.1pt;z-index:-251650048;visibility:visible;mso-wrap-style:square;mso-wrap-distance-left:9pt;mso-wrap-distance-top:0;mso-wrap-distance-right:9pt;mso-wrap-distance-bottom:0;mso-position-horizontal:absolute;mso-position-horizontal-relative:text;mso-position-vertical:absolute;mso-position-vertical-relative:text;v-text-anchor:middle" o:gfxdata="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" fillcolor="#404040 [2429]" strokecolor="#243f60 [1604]" strokeweight="2pt"/>
+            </w:pict>
+          </mc:Fallback>
+        </mc:AlternateContent>
+      </w:r>
+    </w:p>
+    <w:p>
+      <w:pPr>
+        <w:rPr>
+          <w:rFonts w:ascii="Proxima Nova" w:hAnsi="Proxima Nova"/>
+          <w:sz w:val="80"/>
+          <w:szCs w:val="80"/>
+        </w:rPr>
+      </w:pPr>
+      <w:r>
+        <w:rPr>
+          <w:rFonts w:ascii="Proxima Nova" w:hAnsi="Proxima Nova"/>
+          <w:noProof/>
+          <w:color w:val="28BC28"/>
+          <w:sz w:val="80"/>
+          <w:szCs w:val="80"/>
+          <w:lang w:eastAsia="en-AU"/>
+        </w:rPr>
+        <mc:AlternateContent>
+          <mc:Choice Requires="wps">
+            <w:drawing>
+              <wp:anchor distT="0" distB="0" distL="114300" distR="114300" simplePos="0" relativeHeight="251665408" behindDoc="0" locked="0" layoutInCell="1" allowOverlap="1" wp14:anchorId="7DF14413" wp14:editId="2BCD9161">
+                <wp:simplePos x="0" y="0"/>
+                <wp:positionH relativeFrom="column">
+                  <wp:posOffset>31713</wp:posOffset>
+                </wp:positionH>
+                <wp:positionV relativeFrom="paragraph">
+                  <wp:posOffset>548405</wp:posOffset>
+                </wp:positionV>
+                <wp:extent cx="2611062" cy="0"/>
+                <wp:effectExtent l="0" t="133350" r="0" b="190500"/>
+                <wp:wrapNone/>
+                <wp:docPr id="4" name="Straight Arrow Connector 4"/>
+                <wp:cNvGraphicFramePr/>
+                <a:graphic xmlns:a="http://schemas.openxmlformats.org/drawingml/2006/main">
+                  <a:graphicData uri="http://schemas.microsoft.com/office/word/2010/wordprocessingShape">
+                    <wps:wsp>
+                      <wps:cNvCnPr/>
+                      <wps:spPr>
+                        <a:xfrm>
+                          <a:off x="0" y="0"/>
+                          <a:ext cx="2611062" cy="0"/>
+                        </a:xfrm>
+                        <a:prstGeom prst="straightConnector1">
+                          <a:avLst/>
+                        </a:prstGeom>
+                        <a:ln w="38100">
+                          <a:solidFill>
+                            <a:srgbClr val="28BC28"/>
+                          </a:solidFill>
+                          <a:tailEnd type="stealth" w="lg" len="lg"/>
+                        </a:ln>
+                        <a:effectLst>
+                          <a:outerShdw blurRad="50800" dist="38100" dir="8100000" algn="tr" rotWithShape="0">
+                            <a:prstClr val="black">
+                              <a:alpha val="40000"/>
+                            </a:prstClr>
+                          </a:outerShdw>
+                        </a:effectLst>
+                      </wps:spPr>
+                      <wps:style>
+                        <a:lnRef idx="1">
+                          <a:schemeClr val="dk1"/>
+                        </a:lnRef>
+                        <a:fillRef idx="0">
+                          <a:schemeClr val="dk1"/>
+                        </a:fillRef>
+                        <a:effectRef idx="0">
+                          <a:schemeClr val="dk1"/>
+                        </a:effectRef>
+                        <a:fontRef idx="minor">
+                          <a:schemeClr val="tx1"/>
+                        </a:fontRef>
+                      </wps:style>
+                      <wps:bodyPr/>
+                    </wps:wsp>
+                  </a:graphicData>
+                </a:graphic>
+                <wp14:sizeRelH relativeFrom="margin">
+                  <wp14:pctWidth>0</wp14:pctWidth>
+                </wp14:sizeRelH>
+                <wp14:sizeRelV relativeFrom="margin">
+                  <wp14:pctHeight>0</wp14:pctHeight>
+                </wp14:sizeRelV>
+              </wp:anchor>
+            </w:drawing>
+          </mc:Choice>
+          <mc:Fallback>
+            <w:pict>
+              <v:shapetype id="_x0000_t32" coordsize="21600,21600" o:spt="32" o:oned="t" path="m,l21600,21600e" filled="f">
+                <v:path arrowok="t" fillok="f" o:connecttype="none"/>
+                <o:lock v:ext="edit" shapetype="t"/>
+              </v:shapetype>
+              <v:shape id="Straight Arrow Connector 4" o:spid="_x0000_s1026" type="#_x0000_t32" style="position:absolute;margin-left:2.5pt;margin-top:43.2pt;width:205.6pt;height:0;z-index:251665408;visibility:visible;mso-wrap-style:square;mso-width-percent:0;mso-height-percent:0;mso-wrap-distance-left:9pt;mso-wrap-distance-top:0;mso-wrap-distance-right:9pt;mso-wrap-distance-bottom:0;mso-position-horizontal:absolute;mso-position-horizontal-relative:text;mso-position-vertical:absolute;mso-position-vertical-relative:text;mso-width-percent:0;mso-height-percent:0;mso-width-relative:margin;mso-height-relative:margin" o:gfxdata="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" strokecolor="#28bc28" strokeweight="3pt">
+                <v:stroke endarrow="classic" endarrowwidth="wide" endarrowlength="long"/>
+                <v:shadow on="t" color="black" opacity="26214f" origin=".5,-.5" offset="-.74836mm,.74836mm"/>
+              </v:shape>
+            </w:pict>
+          </mc:Fallback>
+        </mc:AlternateContent>
+      </w:r>
+      <w:r>
+        <w:rPr>
+          <w:rFonts w:ascii="Proxima Nova" w:hAnsi="Proxima Nova"/>
+          <w:color w:val="28BC28"/>
+          <w:sz w:val="80"/>
+          <w:szCs w:val="80"/>
+        </w:rPr>
+        <w:t>H</w:t>
+      </w:r>
+      <w:r>
+        <w:rPr>
+          <w:rFonts w:ascii="Proxima Nova" w:hAnsi="Proxima Nova"/>
+          <w:color w:val="FFFFFF" w:themeColor="background1"/>
+          <w:sz w:val="80"/>
+          <w:szCs w:val="80"/>
+        </w:rPr>
+        <w:t>ealth</w:t>
+      </w:r>
+      <w:r>
+        <w:rPr>
+          <w:rFonts w:ascii="Proxima Nova" w:hAnsi="Proxima Nova"/>
+          <w:color w:val="28BC28"/>
+          <w:sz w:val="80"/>
+          <w:szCs w:val="80"/>
+        </w:rPr>
+        <w:t>P</w:t>
+      </w:r>
+      <w:r>
+        <w:rPr>
+          <w:rFonts w:ascii="Proxima Nova" w:hAnsi="Proxima Nova"/>
+          <w:color w:val="FFFFFF" w:themeColor="background1"/>
+          <w:sz w:val="80"/>
+          <w:szCs w:val="80"/>
+        </w:rPr>
+        <w:t>rior</w:t>
+      </w:r>
     </w:p>
     <w:p>
       <w:pPr>

</xml_diff>